<commit_message>
filter details by score
</commit_message>
<xml_diff>
--- a/output.docx
+++ b/output.docx
@@ -47,47 +47,11 @@
         <w:pStyle w:val="ListNumber"/>
       </w:pPr>
       <w:r>
-        <w:t>flashlight</w:t>
-        <w:tab/>
-        <w:tab/>
-        <w:tab/>
-        <w:t xml:space="preserve"> Page: 8</w:t>
-      </w:r>
-    </w:p>
-    <w:p>
-      <w:pPr>
-        <w:pStyle w:val="ListNumber"/>
-      </w:pPr>
-      <w:r>
         <w:t>sleep</w:t>
         <w:tab/>
         <w:tab/>
         <w:tab/>
         <w:t xml:space="preserve"> Page: 8</w:t>
-      </w:r>
-    </w:p>
-    <w:p>
-      <w:pPr>
-        <w:pStyle w:val="ListNumber"/>
-      </w:pPr>
-      <w:r>
-        <w:t>sleep recording</w:t>
-        <w:tab/>
-        <w:tab/>
-        <w:tab/>
-        <w:t xml:space="preserve"> Page: 8</w:t>
-      </w:r>
-    </w:p>
-    <w:p>
-      <w:pPr>
-        <w:pStyle w:val="ListNumber"/>
-      </w:pPr>
-      <w:r>
-        <w:t>.</w:t>
-        <w:tab/>
-        <w:tab/>
-        <w:tab/>
-        <w:t xml:space="preserve"> Page: 10</w:t>
       </w:r>
     </w:p>
     <w:p>

</xml_diff>

<commit_message>
parse pages into sentences to associate dates with procedures and medications
</commit_message>
<xml_diff>
--- a/output.docx
+++ b/output.docx
@@ -20,42 +20,6 @@
     </w:p>
     <w:p>
       <w:pPr>
-        <w:pStyle w:val="ListNumber"/>
-      </w:pPr>
-      <w:r>
-        <w:t>psg</w:t>
-        <w:tab/>
-        <w:tab/>
-        <w:tab/>
-        <w:t xml:space="preserve"> Page: 4</w:t>
-      </w:r>
-    </w:p>
-    <w:p>
-      <w:pPr>
-        <w:pStyle w:val="ListNumber"/>
-      </w:pPr>
-      <w:r>
-        <w:t>shep medicine</w:t>
-        <w:tab/>
-        <w:tab/>
-        <w:tab/>
-        <w:t xml:space="preserve"> Page: 4</w:t>
-      </w:r>
-    </w:p>
-    <w:p>
-      <w:pPr>
-        <w:pStyle w:val="ListNumber"/>
-      </w:pPr>
-      <w:r>
-        <w:t>sleep</w:t>
-        <w:tab/>
-        <w:tab/>
-        <w:tab/>
-        <w:t xml:space="preserve"> Page: 8</w:t>
-      </w:r>
-    </w:p>
-    <w:p>
-      <w:pPr>
         <w:pStyle w:val="Heading2"/>
       </w:pPr>
       <w:r>
@@ -67,11 +31,8 @@
         <w:pStyle w:val="ListNumber"/>
       </w:pPr>
       <w:r>
-        <w:t>ambien</w:t>
         <w:tab/>
-        <w:tab/>
-        <w:tab/>
-        <w:t xml:space="preserve"> Page: 6</w:t>
+        <w:t>Medication estrace fluticasone propionate. Referenced on Page: 6</w:t>
       </w:r>
     </w:p>
     <w:p>
@@ -79,11 +40,8 @@
         <w:pStyle w:val="ListNumber"/>
       </w:pPr>
       <w:r>
-        <w:t>estrace fluticasone propionate</w:t>
         <w:tab/>
-        <w:tab/>
-        <w:tab/>
-        <w:t xml:space="preserve"> Page: 6</w:t>
+        <w:t>Medication flonase loryna. Referenced on Page: 6</w:t>
       </w:r>
     </w:p>
     <w:p>
@@ -91,11 +49,8 @@
         <w:pStyle w:val="ListNumber"/>
       </w:pPr>
       <w:r>
-        <w:t>estradiol</w:t>
         <w:tab/>
-        <w:tab/>
-        <w:tab/>
-        <w:t xml:space="preserve"> Page: 6</w:t>
+        <w:t>Medication nostril. Referenced on Page: 6</w:t>
       </w:r>
     </w:p>
     <w:p>
@@ -103,11 +58,8 @@
         <w:pStyle w:val="ListNumber"/>
       </w:pPr>
       <w:r>
-        <w:t>flonase loryna</w:t>
         <w:tab/>
-        <w:tab/>
-        <w:tab/>
-        <w:t xml:space="preserve"> Page: 6</w:t>
+        <w:t>Medication quetiapine. Referenced on Page: 6</w:t>
       </w:r>
     </w:p>
     <w:p>
@@ -115,47 +67,8 @@
         <w:pStyle w:val="ListNumber"/>
       </w:pPr>
       <w:r>
-        <w:t>nostril</w:t>
         <w:tab/>
-        <w:tab/>
-        <w:tab/>
-        <w:t xml:space="preserve"> Page: 6</w:t>
-      </w:r>
-    </w:p>
-    <w:p>
-      <w:pPr>
-        <w:pStyle w:val="ListNumber"/>
-      </w:pPr>
-      <w:r>
-        <w:t>quetiapine</w:t>
-        <w:tab/>
-        <w:tab/>
-        <w:tab/>
-        <w:t xml:space="preserve"> Page: 6</w:t>
-      </w:r>
-    </w:p>
-    <w:p>
-      <w:pPr>
-        <w:pStyle w:val="ListNumber"/>
-      </w:pPr>
-      <w:r>
-        <w:t>seroquel</w:t>
-        <w:tab/>
-        <w:tab/>
-        <w:tab/>
-        <w:t xml:space="preserve"> Page: 6</w:t>
-      </w:r>
-    </w:p>
-    <w:p>
-      <w:pPr>
-        <w:pStyle w:val="ListNumber"/>
-      </w:pPr>
-      <w:r>
-        <w:t>zolpidem</w:t>
-        <w:tab/>
-        <w:tab/>
-        <w:tab/>
-        <w:t xml:space="preserve"> Page: 6</w:t>
+        <w:t>Medication zolpidem. Referenced on Page: 6</w:t>
       </w:r>
     </w:p>
     <w:p>
@@ -171,11 +84,8 @@
         <w:pStyle w:val="ListNumber"/>
       </w:pPr>
       <w:r>
-        <w:t>parasomnia</w:t>
         <w:tab/>
-        <w:tab/>
-        <w:tab/>
-        <w:t xml:space="preserve"> Page: 4</w:t>
+        <w:t xml:space="preserve"> Allergy parasomnia. Referenced on Page: 4</w:t>
       </w:r>
     </w:p>
     <w:p>
@@ -183,11 +93,8 @@
         <w:pStyle w:val="ListNumber"/>
       </w:pPr>
       <w:r>
-        <w:t>sleep disorder</w:t>
         <w:tab/>
-        <w:tab/>
-        <w:tab/>
-        <w:t xml:space="preserve"> Page: 10</w:t>
+        <w:t xml:space="preserve"> Allergy sleep disorder. Referenced on Page: 10</w:t>
       </w:r>
     </w:p>
     <w:sectPr>

</xml_diff>